<commit_message>
Interface & Final Touchups (Part 4)
Fixing navigation/layout and some bugs around the system.
</commit_message>
<xml_diff>
--- a/sql_smartgarden.docx
+++ b/sql_smartgarden.docx
@@ -4,70 +4,53 @@
   <w:body>
     <w:p>
       <w:r>
-        <w:t>CREATE DATABASE SMARTGARDEN;</w:t>
-      </w:r>
-    </w:p>
-    <w:p>
-      <w:r>
-        <w:t>USE SMARTGARDEN;</w:t>
+        <w:t>CREATE DATABASE angularcode</w:t>
+      </w:r>
+      <w:r>
+        <w:t>;</w:t>
+      </w:r>
+    </w:p>
+    <w:p>
+      <w:r>
+        <w:t>USE angularcode</w:t>
+      </w:r>
+      <w:bookmarkStart w:id="0" w:name="_GoBack"/>
+      <w:bookmarkEnd w:id="0"/>
+      <w:r>
+        <w:t>;</w:t>
       </w:r>
     </w:p>
     <w:p/>
     <w:p>
       <w:r>
-        <w:t xml:space="preserve">CREATE TABLE </w:t>
-      </w:r>
-      <w:proofErr w:type="gramStart"/>
-      <w:r>
-        <w:t>Temperature(</w:t>
-      </w:r>
-      <w:proofErr w:type="gramEnd"/>
-    </w:p>
-    <w:p>
-      <w:proofErr w:type="spellStart"/>
-      <w:r>
-        <w:t>TempID</w:t>
-      </w:r>
-      <w:proofErr w:type="spellEnd"/>
-      <w:r>
-        <w:t xml:space="preserve"> INT UNSIGNED NOT NULL AUTO_INCREMENT,</w:t>
-      </w:r>
-    </w:p>
-    <w:p>
-      <w:proofErr w:type="spellStart"/>
-      <w:r>
-        <w:t>TempName</w:t>
-      </w:r>
-      <w:proofErr w:type="spellEnd"/>
+        <w:t>CREATE TABLE Temperature(</w:t>
+      </w:r>
+    </w:p>
+    <w:p>
+      <w:r>
+        <w:t>TempID INT UNSIGNED NOT NULL AUTO_INCREMENT,</w:t>
+      </w:r>
+    </w:p>
+    <w:p>
+      <w:r>
+        <w:t>TempName VARCHAR(50) NOT NULL,</w:t>
+      </w:r>
+    </w:p>
+    <w:p>
+      <w:r>
+        <w:t>GPIO INT UNSIGNED NOT NULL,</w:t>
+      </w:r>
+    </w:p>
+    <w:p>
+      <w:r>
+        <w:t>Reading</w:t>
+      </w:r>
+      <w:r>
+        <w:t>Temp</w:t>
+      </w:r>
       <w:r>
         <w:t xml:space="preserve"> </w:t>
       </w:r>
-      <w:proofErr w:type="gramStart"/>
-      <w:r>
-        <w:t>VARCHAR(</w:t>
-      </w:r>
-      <w:proofErr w:type="gramEnd"/>
-      <w:r>
-        <w:t>50) NOT NULL,</w:t>
-      </w:r>
-    </w:p>
-    <w:p>
-      <w:r>
-        <w:t>GPIO INT UNSIGNED NOT NULL,</w:t>
-      </w:r>
-    </w:p>
-    <w:p>
-      <w:proofErr w:type="spellStart"/>
-      <w:r>
-        <w:t>Reading</w:t>
-      </w:r>
-      <w:r>
-        <w:t>Temp</w:t>
-      </w:r>
-      <w:proofErr w:type="spellEnd"/>
-      <w:r>
-        <w:t xml:space="preserve"> </w:t>
-      </w:r>
       <w:r>
         <w:t>INT</w:t>
       </w:r>
@@ -76,26 +59,60 @@
       </w:r>
     </w:p>
     <w:p>
-      <w:proofErr w:type="spellStart"/>
       <w:r>
         <w:t>ReadingHumidity</w:t>
       </w:r>
-      <w:proofErr w:type="spellEnd"/>
       <w:r>
         <w:t xml:space="preserve"> INT,</w:t>
       </w:r>
     </w:p>
     <w:p>
       <w:r>
+        <w:t>PRIMARY KEY (TempID)</w:t>
+      </w:r>
+    </w:p>
+    <w:p>
+      <w:r>
+        <w:t>);</w:t>
+      </w:r>
+    </w:p>
+    <w:p>
+      <w:r>
+        <w:t>CREATE TABLE Moisture(</w:t>
+      </w:r>
+    </w:p>
+    <w:p>
+      <w:r>
+        <w:t>MoistID INT UNSIGNED NOT NULL AUTO_INCREMENT,</w:t>
+      </w:r>
+    </w:p>
+    <w:p>
+      <w:r>
+        <w:t>MoistName VARCHAR(50) NOT NULL,</w:t>
+      </w:r>
+    </w:p>
+    <w:p>
+      <w:r>
+        <w:t>Channel</w:t>
+      </w:r>
+      <w:r>
+        <w:t xml:space="preserve"> INT UNSIGNED NOT NULL,</w:t>
+      </w:r>
+    </w:p>
+    <w:p>
+      <w:r>
+        <w:t>Reading INT,</w:t>
+      </w:r>
+    </w:p>
+    <w:p>
+      <w:r>
         <w:t>PRIMARY KEY (</w:t>
       </w:r>
-      <w:proofErr w:type="spellStart"/>
-      <w:r>
-        <w:t>TempID</w:t>
-      </w:r>
-      <w:proofErr w:type="spellEnd"/>
-      <w:r>
-        <w:t>)</w:t>
+      <w:r>
+        <w:t>Moist</w:t>
+      </w:r>
+      <w:r>
+        <w:t>ID)</w:t>
       </w:r>
     </w:p>
     <w:p>
@@ -105,54 +122,22 @@
     </w:p>
     <w:p>
       <w:r>
-        <w:t xml:space="preserve">CREATE TABLE </w:t>
-      </w:r>
-      <w:proofErr w:type="gramStart"/>
-      <w:r>
-        <w:t>Moisture</w:t>
-      </w:r>
-      <w:r>
-        <w:t>(</w:t>
-      </w:r>
-      <w:proofErr w:type="gramEnd"/>
-    </w:p>
-    <w:p>
-      <w:proofErr w:type="spellStart"/>
-      <w:r>
-        <w:t>Moist</w:t>
-      </w:r>
-      <w:r>
-        <w:t>ID</w:t>
-      </w:r>
-      <w:proofErr w:type="spellEnd"/>
-      <w:r>
-        <w:t xml:space="preserve"> INT UNSIGNED NOT NULL AUTO_INCREMENT,</w:t>
-      </w:r>
-    </w:p>
-    <w:p>
-      <w:proofErr w:type="spellStart"/>
-      <w:r>
-        <w:t>Moist</w:t>
-      </w:r>
-      <w:r>
-        <w:t>Name</w:t>
-      </w:r>
-      <w:proofErr w:type="spellEnd"/>
-      <w:r>
-        <w:t xml:space="preserve"> </w:t>
-      </w:r>
-      <w:proofErr w:type="gramStart"/>
-      <w:r>
-        <w:t>VARCHAR(</w:t>
-      </w:r>
-      <w:proofErr w:type="gramEnd"/>
-      <w:r>
-        <w:t>50) NOT NULL,</w:t>
-      </w:r>
-    </w:p>
-    <w:p>
-      <w:r>
-        <w:t>Channel</w:t>
+        <w:t>CREATE TABLE Light(</w:t>
+      </w:r>
+    </w:p>
+    <w:p>
+      <w:r>
+        <w:t>LightID INT UNSIGNED NOT NULL AUTO_INCREMENT,</w:t>
+      </w:r>
+    </w:p>
+    <w:p>
+      <w:r>
+        <w:t>LightName VARCHAR(50) NOT NULL,</w:t>
+      </w:r>
+    </w:p>
+    <w:p>
+      <w:r>
+        <w:t>GPIO</w:t>
       </w:r>
       <w:r>
         <w:t xml:space="preserve"> INT UNSIGNED NOT NULL,</w:t>
@@ -160,23 +145,18 @@
     </w:p>
     <w:p>
       <w:r>
-        <w:t>Reading INT,</w:t>
-      </w:r>
-    </w:p>
-    <w:p>
-      <w:r>
-        <w:t>PRIMARY KEY (</w:t>
-      </w:r>
-      <w:proofErr w:type="spellStart"/>
-      <w:r>
-        <w:t>Moist</w:t>
-      </w:r>
-      <w:r>
-        <w:t>ID</w:t>
-      </w:r>
-      <w:proofErr w:type="spellEnd"/>
-      <w:r>
-        <w:t>)</w:t>
+        <w:t xml:space="preserve">Reading </w:t>
+      </w:r>
+      <w:r>
+        <w:t>VARCHAR(10)</w:t>
+      </w:r>
+      <w:r>
+        <w:t>,</w:t>
+      </w:r>
+    </w:p>
+    <w:p>
+      <w:r>
+        <w:t>PRIMARY KEY (LightID)</w:t>
       </w:r>
     </w:p>
     <w:p>
@@ -186,119 +166,18 @@
     </w:p>
     <w:p>
       <w:r>
-        <w:t xml:space="preserve">CREATE TABLE </w:t>
-      </w:r>
-      <w:proofErr w:type="gramStart"/>
-      <w:r>
-        <w:t>Light</w:t>
-      </w:r>
-      <w:r>
-        <w:t>(</w:t>
-      </w:r>
-      <w:proofErr w:type="gramEnd"/>
-    </w:p>
-    <w:p>
-      <w:proofErr w:type="spellStart"/>
-      <w:r>
-        <w:t>Light</w:t>
-      </w:r>
-      <w:r>
-        <w:t>ID</w:t>
-      </w:r>
-      <w:proofErr w:type="spellEnd"/>
-      <w:r>
-        <w:t xml:space="preserve"> INT UNSIGNED NOT NULL AUTO_INCREMENT,</w:t>
-      </w:r>
-    </w:p>
-    <w:p>
-      <w:proofErr w:type="spellStart"/>
-      <w:r>
-        <w:t>Light</w:t>
-      </w:r>
-      <w:r>
-        <w:t>Name</w:t>
-      </w:r>
-      <w:proofErr w:type="spellEnd"/>
-      <w:r>
-        <w:t xml:space="preserve"> </w:t>
-      </w:r>
-      <w:proofErr w:type="gramStart"/>
-      <w:r>
-        <w:t>VARCHAR(</w:t>
-      </w:r>
-      <w:proofErr w:type="gramEnd"/>
-      <w:r>
-        <w:t>50) NOT NULL,</w:t>
-      </w:r>
-    </w:p>
-    <w:p>
-      <w:r>
-        <w:t>GPIO</w:t>
-      </w:r>
-      <w:r>
-        <w:t xml:space="preserve"> INT UNSIGNED NOT NULL,</w:t>
-      </w:r>
-    </w:p>
-    <w:p>
-      <w:r>
-        <w:t xml:space="preserve">Reading </w:t>
-      </w:r>
-      <w:proofErr w:type="gramStart"/>
-      <w:r>
-        <w:t>VARCHAR(</w:t>
-      </w:r>
-      <w:proofErr w:type="gramEnd"/>
-      <w:r>
-        <w:t>10)</w:t>
-      </w:r>
-      <w:r>
-        <w:t>,</w:t>
-      </w:r>
-    </w:p>
-    <w:p>
-      <w:r>
-        <w:t>PRIMARY KEY (</w:t>
-      </w:r>
-      <w:proofErr w:type="spellStart"/>
-      <w:r>
-        <w:t>Light</w:t>
-      </w:r>
-      <w:r>
-        <w:t>ID</w:t>
-      </w:r>
-      <w:proofErr w:type="spellEnd"/>
-      <w:r>
-        <w:t>)</w:t>
-      </w:r>
-    </w:p>
-    <w:p>
-      <w:r>
-        <w:t>);</w:t>
-      </w:r>
-    </w:p>
-    <w:p>
-      <w:r>
-        <w:t xml:space="preserve">CREATE TABLE </w:t>
-      </w:r>
-      <w:proofErr w:type="gramStart"/>
+        <w:t>CREATE TABLE LDR(</w:t>
+      </w:r>
+    </w:p>
+    <w:p>
       <w:r>
         <w:t>LDR</w:t>
       </w:r>
       <w:r>
-        <w:t>(</w:t>
-      </w:r>
-      <w:proofErr w:type="gramEnd"/>
-    </w:p>
-    <w:p>
-      <w:r>
-        <w:t>LDR</w:t>
-      </w:r>
-      <w:r>
         <w:t>ID INT UNSIGNED NOT NULL AUTO_INCREMENT,</w:t>
       </w:r>
     </w:p>
     <w:p>
-      <w:proofErr w:type="spellStart"/>
       <w:r>
         <w:t>L</w:t>
       </w:r>
@@ -306,19 +185,7 @@
         <w:t>DR</w:t>
       </w:r>
       <w:r>
-        <w:t>Name</w:t>
-      </w:r>
-      <w:proofErr w:type="spellEnd"/>
-      <w:r>
-        <w:t xml:space="preserve"> </w:t>
-      </w:r>
-      <w:proofErr w:type="gramStart"/>
-      <w:r>
-        <w:t>VARCHAR(</w:t>
-      </w:r>
-      <w:proofErr w:type="gramEnd"/>
-      <w:r>
-        <w:t>50) NOT NULL,</w:t>
+        <w:t>Name VARCHAR(50) NOT NULL,</w:t>
       </w:r>
     </w:p>
     <w:p>
@@ -353,49 +220,17 @@
     </w:p>
     <w:p>
       <w:r>
-        <w:t xml:space="preserve">CREATE TABLE </w:t>
-      </w:r>
-      <w:proofErr w:type="gramStart"/>
-      <w:r>
-        <w:t>Fan</w:t>
-      </w:r>
-      <w:r>
-        <w:t>(</w:t>
-      </w:r>
-      <w:proofErr w:type="gramEnd"/>
-    </w:p>
-    <w:p>
-      <w:proofErr w:type="spellStart"/>
-      <w:r>
-        <w:t>Fan</w:t>
-      </w:r>
-      <w:r>
-        <w:t>ID</w:t>
-      </w:r>
-      <w:proofErr w:type="spellEnd"/>
-      <w:r>
-        <w:t xml:space="preserve"> INT UNSIGNED NOT NULL AUTO_INCREMENT,</w:t>
-      </w:r>
-    </w:p>
-    <w:p>
-      <w:proofErr w:type="spellStart"/>
-      <w:r>
-        <w:t>Fan</w:t>
-      </w:r>
-      <w:r>
-        <w:t>Name</w:t>
-      </w:r>
-      <w:proofErr w:type="spellEnd"/>
-      <w:r>
-        <w:t xml:space="preserve"> </w:t>
-      </w:r>
-      <w:proofErr w:type="gramStart"/>
-      <w:r>
-        <w:t>VARCHAR(</w:t>
-      </w:r>
-      <w:proofErr w:type="gramEnd"/>
-      <w:r>
-        <w:t>50) NOT NULL,</w:t>
+        <w:t>CREATE TABLE Fan(</w:t>
+      </w:r>
+    </w:p>
+    <w:p>
+      <w:r>
+        <w:t>FanID INT UNSIGNED NOT NULL AUTO_INCREMENT,</w:t>
+      </w:r>
+    </w:p>
+    <w:p>
+      <w:r>
+        <w:t>FanName VARCHAR(50) NOT NULL,</w:t>
       </w:r>
     </w:p>
     <w:p>
@@ -405,28 +240,61 @@
     </w:p>
     <w:p>
       <w:r>
-        <w:t xml:space="preserve">Reading </w:t>
-      </w:r>
-      <w:proofErr w:type="gramStart"/>
-      <w:r>
-        <w:t>VARCHAR(</w:t>
-      </w:r>
-      <w:proofErr w:type="gramEnd"/>
-      <w:r>
-        <w:t>10),</w:t>
+        <w:t>Reading VARCHAR(10),</w:t>
+      </w:r>
+    </w:p>
+    <w:p>
+      <w:r>
+        <w:t>PRIMARY KEY (FanID)</w:t>
+      </w:r>
+    </w:p>
+    <w:p>
+      <w:r>
+        <w:t>);</w:t>
+      </w:r>
+    </w:p>
+    <w:p>
+      <w:r>
+        <w:t>CREATE TABLE WaterLevel(</w:t>
+      </w:r>
+    </w:p>
+    <w:p>
+      <w:r>
+        <w:t>WaterID INT UNSIGNED NOT NULL AUTO_INCREMENT,</w:t>
+      </w:r>
+    </w:p>
+    <w:p>
+      <w:r>
+        <w:t>WaterName VARCHAR(50) NOT NULL,</w:t>
+      </w:r>
+    </w:p>
+    <w:p>
+      <w:r>
+        <w:t>GPIO INT UNSIGNED NOT NULL,</w:t>
+      </w:r>
+    </w:p>
+    <w:p>
+      <w:r>
+        <w:t>Channel</w:t>
+      </w:r>
+      <w:r>
+        <w:t xml:space="preserve"> INT UNSIGNED NOT NULL,</w:t>
+      </w:r>
+    </w:p>
+    <w:p>
+      <w:r>
+        <w:t>Reading VARCHAR(50),</w:t>
       </w:r>
     </w:p>
     <w:p>
       <w:r>
         <w:t>PRIMARY KEY (</w:t>
       </w:r>
-      <w:proofErr w:type="spellStart"/>
-      <w:r>
-        <w:t>FanID</w:t>
-      </w:r>
-      <w:proofErr w:type="spellEnd"/>
-      <w:r>
-        <w:t>)</w:t>
+      <w:r>
+        <w:t>Water</w:t>
+      </w:r>
+      <w:r>
+        <w:t>ID)</w:t>
       </w:r>
     </w:p>
     <w:p>
@@ -436,51 +304,17 @@
     </w:p>
     <w:p>
       <w:r>
-        <w:t xml:space="preserve">CREATE TABLE </w:t>
-      </w:r>
-      <w:proofErr w:type="spellStart"/>
-      <w:proofErr w:type="gramStart"/>
-      <w:r>
-        <w:t>WaterLevel</w:t>
-      </w:r>
-      <w:proofErr w:type="spellEnd"/>
-      <w:r>
-        <w:t>(</w:t>
-      </w:r>
-      <w:proofErr w:type="gramEnd"/>
-    </w:p>
-    <w:p>
-      <w:proofErr w:type="spellStart"/>
-      <w:r>
-        <w:t>Water</w:t>
-      </w:r>
-      <w:r>
-        <w:t>ID</w:t>
-      </w:r>
-      <w:proofErr w:type="spellEnd"/>
-      <w:r>
-        <w:t xml:space="preserve"> INT UNSIGNED NOT NULL AUTO_INCREMENT,</w:t>
-      </w:r>
-    </w:p>
-    <w:p>
-      <w:proofErr w:type="spellStart"/>
-      <w:r>
-        <w:t>Water</w:t>
-      </w:r>
-      <w:r>
-        <w:t>Name</w:t>
-      </w:r>
-      <w:proofErr w:type="spellEnd"/>
-      <w:r>
-        <w:t xml:space="preserve"> </w:t>
-      </w:r>
-      <w:proofErr w:type="gramStart"/>
-      <w:r>
-        <w:t>VARCHAR(</w:t>
-      </w:r>
-      <w:proofErr w:type="gramEnd"/>
-      <w:r>
-        <w:t>50) NOT NULL,</w:t>
+        <w:t>CREATE TABLE Valve(</w:t>
+      </w:r>
+    </w:p>
+    <w:p>
+      <w:r>
+        <w:t>ValveID INT UNSIGNED NOT NULL AUTO_INCREMENT,</w:t>
+      </w:r>
+    </w:p>
+    <w:p>
+      <w:r>
+        <w:t>ValveName VARCHAR(50) NOT NULL,</w:t>
       </w:r>
     </w:p>
     <w:p>
@@ -490,39 +324,12 @@
     </w:p>
     <w:p>
       <w:r>
-        <w:t>Channel</w:t>
-      </w:r>
-      <w:r>
-        <w:t xml:space="preserve"> INT UNSIGNED NOT NULL,</w:t>
-      </w:r>
-    </w:p>
-    <w:p>
-      <w:r>
-        <w:t xml:space="preserve">Reading </w:t>
-      </w:r>
-      <w:proofErr w:type="gramStart"/>
-      <w:r>
-        <w:t>VARCHAR(</w:t>
-      </w:r>
-      <w:proofErr w:type="gramEnd"/>
-      <w:r>
-        <w:t>50),</w:t>
-      </w:r>
-    </w:p>
-    <w:p>
-      <w:r>
-        <w:t>PRIMARY KEY (</w:t>
-      </w:r>
-      <w:proofErr w:type="spellStart"/>
-      <w:r>
-        <w:t>Water</w:t>
-      </w:r>
-      <w:r>
-        <w:t>ID</w:t>
-      </w:r>
-      <w:proofErr w:type="spellEnd"/>
-      <w:r>
-        <w:t>)</w:t>
+        <w:t>Reading VARCHAR(10),</w:t>
+      </w:r>
+    </w:p>
+    <w:p>
+      <w:r>
+        <w:t>PRIMARY KEY (ValveID)</w:t>
       </w:r>
     </w:p>
     <w:p>
@@ -532,49 +339,17 @@
     </w:p>
     <w:p>
       <w:r>
-        <w:t xml:space="preserve">CREATE TABLE </w:t>
-      </w:r>
-      <w:proofErr w:type="gramStart"/>
-      <w:r>
-        <w:t>Valve</w:t>
-      </w:r>
-      <w:r>
-        <w:t>(</w:t>
-      </w:r>
-      <w:proofErr w:type="gramEnd"/>
-    </w:p>
-    <w:p>
-      <w:proofErr w:type="spellStart"/>
-      <w:r>
-        <w:t>Valve</w:t>
-      </w:r>
-      <w:r>
-        <w:t>ID</w:t>
-      </w:r>
-      <w:proofErr w:type="spellEnd"/>
-      <w:r>
-        <w:t xml:space="preserve"> INT UNSIGNED NOT NULL AUTO_INCREMENT,</w:t>
-      </w:r>
-    </w:p>
-    <w:p>
-      <w:proofErr w:type="spellStart"/>
-      <w:r>
-        <w:t>Valve</w:t>
-      </w:r>
-      <w:r>
-        <w:t>Name</w:t>
-      </w:r>
-      <w:proofErr w:type="spellEnd"/>
-      <w:r>
-        <w:t xml:space="preserve"> </w:t>
-      </w:r>
-      <w:proofErr w:type="gramStart"/>
-      <w:r>
-        <w:t>VARCHAR(</w:t>
-      </w:r>
-      <w:proofErr w:type="gramEnd"/>
-      <w:r>
-        <w:t>50) NOT NULL,</w:t>
+        <w:t>CREATE TABLE Pump(</w:t>
+      </w:r>
+    </w:p>
+    <w:p>
+      <w:r>
+        <w:t>PumpID INT UNSIGNED NOT NULL AUTO_INCREMENT,</w:t>
+      </w:r>
+    </w:p>
+    <w:p>
+      <w:r>
+        <w:t>PumpName VARCHAR(50) NOT NULL,</w:t>
       </w:r>
     </w:p>
     <w:p>
@@ -583,124 +358,14 @@
       </w:r>
     </w:p>
     <w:p>
-      <w:bookmarkStart w:id="0" w:name="_GoBack"/>
-      <w:bookmarkEnd w:id="0"/>
-      <w:r>
-        <w:t>Reading</w:t>
-      </w:r>
-      <w:r>
-        <w:t xml:space="preserve"> </w:t>
-      </w:r>
-      <w:proofErr w:type="gramStart"/>
-      <w:r>
-        <w:t>VARCHAR</w:t>
-      </w:r>
-      <w:r>
-        <w:t>(</w:t>
-      </w:r>
-      <w:proofErr w:type="gramEnd"/>
-      <w:r>
-        <w:t>10),</w:t>
-      </w:r>
-    </w:p>
-    <w:p>
-      <w:r>
-        <w:t>PRIMARY KEY (</w:t>
-      </w:r>
-      <w:proofErr w:type="spellStart"/>
-      <w:r>
-        <w:t>ValveID</w:t>
-      </w:r>
-      <w:proofErr w:type="spellEnd"/>
-      <w:r>
-        <w:t>)</w:t>
-      </w:r>
-    </w:p>
-    <w:p>
-      <w:r>
-        <w:t>);</w:t>
-      </w:r>
-    </w:p>
-    <w:p>
-      <w:r>
-        <w:t xml:space="preserve">CREATE TABLE </w:t>
-      </w:r>
-      <w:proofErr w:type="gramStart"/>
-      <w:r>
-        <w:t>Pump</w:t>
-      </w:r>
-      <w:r>
-        <w:t>(</w:t>
-      </w:r>
-      <w:proofErr w:type="gramEnd"/>
-    </w:p>
-    <w:p>
-      <w:proofErr w:type="spellStart"/>
-      <w:r>
-        <w:t>Pump</w:t>
-      </w:r>
-      <w:r>
-        <w:t>ID</w:t>
-      </w:r>
-      <w:proofErr w:type="spellEnd"/>
-      <w:r>
-        <w:t xml:space="preserve"> INT UNSIGNED NOT NULL AUTO_INCREMENT,</w:t>
-      </w:r>
-    </w:p>
-    <w:p>
-      <w:proofErr w:type="spellStart"/>
-      <w:r>
-        <w:t>Pump</w:t>
-      </w:r>
-      <w:r>
-        <w:t>Name</w:t>
-      </w:r>
-      <w:proofErr w:type="spellEnd"/>
-      <w:r>
-        <w:t xml:space="preserve"> </w:t>
-      </w:r>
-      <w:proofErr w:type="gramStart"/>
-      <w:r>
-        <w:t>VARCHAR(</w:t>
-      </w:r>
-      <w:proofErr w:type="gramEnd"/>
-      <w:r>
-        <w:t>50) NOT NULL,</w:t>
-      </w:r>
-    </w:p>
-    <w:p>
-      <w:r>
-        <w:t>GPIO INT UNSIGNED NOT NULL,</w:t>
-      </w:r>
-    </w:p>
-    <w:p>
       <w:r>
         <w:lastRenderedPageBreak/>
-        <w:t xml:space="preserve">Reading </w:t>
-      </w:r>
-      <w:proofErr w:type="gramStart"/>
-      <w:r>
-        <w:t>VARCHAR(</w:t>
-      </w:r>
-      <w:proofErr w:type="gramEnd"/>
-      <w:r>
-        <w:t>10),</w:t>
-      </w:r>
-    </w:p>
-    <w:p>
-      <w:r>
-        <w:t>PRIMARY KEY (</w:t>
-      </w:r>
-      <w:proofErr w:type="spellStart"/>
-      <w:r>
-        <w:t>Pump</w:t>
-      </w:r>
-      <w:r>
-        <w:t>ID</w:t>
-      </w:r>
-      <w:proofErr w:type="spellEnd"/>
-      <w:r>
-        <w:t>)</w:t>
+        <w:t>Reading VARCHAR(10),</w:t>
+      </w:r>
+    </w:p>
+    <w:p>
+      <w:r>
+        <w:t>PRIMARY KEY (PumpID)</w:t>
       </w:r>
     </w:p>
     <w:p>

</xml_diff>